<commit_message>
Commit Syllabi and Index
</commit_message>
<xml_diff>
--- a/Syllabi/320.1 Syllabus.docx
+++ b/Syllabi/320.1 Syllabus.docx
@@ -362,8 +362,6 @@
       <w:r>
         <w:t>105 Gardner Hall</w:t>
       </w:r>
-      <w:bookmarkStart w:id="4" w:name="_GoBack"/>
-      <w:bookmarkEnd w:id="4"/>
     </w:p>
     <w:p>
       <w:pPr>
@@ -495,7 +493,7 @@
         <w:pStyle w:val="TextBody"/>
         <w:ind w:left="1418" w:hanging="1418"/>
       </w:pPr>
-      <w:bookmarkStart w:id="5" w:name="_Hlk522016882"/>
+      <w:bookmarkStart w:id="4" w:name="_Hlk522016882"/>
       <w:r>
         <w:rPr>
           <w:b/>
@@ -905,7 +903,7 @@
         </w:rPr>
         <w:t xml:space="preserve">. The final exam will be due before 5 PM on </w:t>
       </w:r>
-      <w:bookmarkStart w:id="6" w:name="_Hlk522795693"/>
+      <w:bookmarkStart w:id="5" w:name="_Hlk522795693"/>
       <w:r>
         <w:rPr>
           <w:szCs w:val="28"/>
@@ -924,18 +922,32 @@
         </w:rPr>
         <w:t>2</w:t>
       </w:r>
+      <w:bookmarkEnd w:id="5"/>
+      <w:r>
+        <w:rPr>
+          <w:szCs w:val="28"/>
+        </w:rPr>
+        <w:t>.</w:t>
+      </w:r>
+      <w:r>
+        <w:rPr>
+          <w:szCs w:val="28"/>
+        </w:rPr>
+        <w:t xml:space="preserve"> Presentations of final work</w:t>
+      </w:r>
+      <w:r>
+        <w:rPr>
+          <w:szCs w:val="28"/>
+        </w:rPr>
+        <w:t xml:space="preserve"> will occur</w:t>
+      </w:r>
+      <w:bookmarkStart w:id="6" w:name="_GoBack"/>
       <w:bookmarkEnd w:id="6"/>
       <w:r>
         <w:rPr>
           <w:szCs w:val="28"/>
         </w:rPr>
-        <w:t>.</w:t>
-      </w:r>
-      <w:r>
-        <w:rPr>
-          <w:szCs w:val="28"/>
-        </w:rPr>
-        <w:t xml:space="preserve"> Presentations of final work during our scheduled exam time on December 10 from 12-3PM.</w:t>
+        <w:t xml:space="preserve"> during our scheduled exam time on December 10 from 12-3PM.</w:t>
       </w:r>
     </w:p>
     <w:p>
@@ -1435,7 +1447,7 @@
         <w:t>Dr. Mario reserves to right to make changes to the syllabus, including project due dates and test dates, when unforeseen circumstances occur. These changes will be announced as early as possible so that students can adjust their schedules.</w:t>
       </w:r>
     </w:p>
-    <w:bookmarkEnd w:id="5"/>
+    <w:bookmarkEnd w:id="4"/>
     <w:p>
       <w:pPr>
         <w:pStyle w:val="TextBody"/>

</xml_diff>